<commit_message>
added mediatr and change folder service extensions
</commit_message>
<xml_diff>
--- a/clean_025900.docx
+++ b/clean_025900.docx
@@ -254,6 +254,9 @@
         <w:pStyle w:val="ListParagraph"/>
       </w:pPr>
       <w:r>
+        <w:rPr>
+          <w:noProof/>
+        </w:rPr>
         <w:drawing>
           <wp:inline distT="0" distB="0" distL="0" distR="0" wp14:anchorId="78FEEB21" wp14:editId="0DFA0E48">
             <wp:extent cx="5943600" cy="1141730"/>
@@ -301,14 +304,75 @@
       </w:pPr>
       <w:r>
         <w:lastRenderedPageBreak/>
-        <w:t>create service extension class in app,inf,persis and register in program.cs</w:t>
+        <w:t>create service extension class in</w:t>
+      </w:r>
+      <w:r>
+        <w:t xml:space="preserve"> Extensions folder </w:t>
+      </w:r>
+      <w:r>
+        <w:t xml:space="preserve"> app,inf,persis and register in program.cs</w:t>
       </w:r>
     </w:p>
     <w:p>
       <w:pPr>
         <w:pStyle w:val="ListParagraph"/>
-      </w:pPr>
-      <w:r>
+        <w:numPr>
+          <w:ilvl w:val="1"/>
+          <w:numId w:val="2"/>
+        </w:numPr>
+      </w:pPr>
+    </w:p>
+    <w:p>
+      <w:pPr>
+        <w:jc w:val="center"/>
+      </w:pPr>
+      <w:r>
+        <w:drawing>
+          <wp:inline distT="0" distB="0" distL="0" distR="0" wp14:anchorId="34E3ED61" wp14:editId="2716703E">
+            <wp:extent cx="3057952" cy="1267002"/>
+            <wp:effectExtent l="0" t="0" r="9525" b="9525"/>
+            <wp:docPr id="581927028" name="Picture 1"/>
+            <wp:cNvGraphicFramePr>
+              <a:graphicFrameLocks xmlns:a="http://schemas.openxmlformats.org/drawingml/2006/main" noChangeAspect="1"/>
+            </wp:cNvGraphicFramePr>
+            <a:graphic xmlns:a="http://schemas.openxmlformats.org/drawingml/2006/main">
+              <a:graphicData uri="http://schemas.openxmlformats.org/drawingml/2006/picture">
+                <pic:pic xmlns:pic="http://schemas.openxmlformats.org/drawingml/2006/picture">
+                  <pic:nvPicPr>
+                    <pic:cNvPr id="581927028" name=""/>
+                    <pic:cNvPicPr/>
+                  </pic:nvPicPr>
+                  <pic:blipFill>
+                    <a:blip r:embed="rId7"/>
+                    <a:stretch>
+                      <a:fillRect/>
+                    </a:stretch>
+                  </pic:blipFill>
+                  <pic:spPr>
+                    <a:xfrm>
+                      <a:off x="0" y="0"/>
+                      <a:ext cx="3057952" cy="1267002"/>
+                    </a:xfrm>
+                    <a:prstGeom prst="rect">
+                      <a:avLst/>
+                    </a:prstGeom>
+                  </pic:spPr>
+                </pic:pic>
+              </a:graphicData>
+            </a:graphic>
+          </wp:inline>
+        </w:drawing>
+      </w:r>
+    </w:p>
+    <w:p/>
+    <w:p>
+      <w:pPr>
+        <w:pStyle w:val="ListParagraph"/>
+      </w:pPr>
+      <w:r>
+        <w:rPr>
+          <w:noProof/>
+        </w:rPr>
         <w:drawing>
           <wp:inline distT="0" distB="0" distL="0" distR="0" wp14:anchorId="249A7087" wp14:editId="067B75DC">
             <wp:extent cx="5943600" cy="3439160"/>
@@ -325,7 +389,7 @@
                     <pic:cNvPicPr/>
                   </pic:nvPicPr>
                   <pic:blipFill>
-                    <a:blip r:embed="rId7"/>
+                    <a:blip r:embed="rId8"/>
                     <a:stretch>
                       <a:fillRect/>
                     </a:stretch>
@@ -357,6 +421,9 @@
     </w:p>
     <w:p>
       <w:r>
+        <w:rPr>
+          <w:noProof/>
+        </w:rPr>
         <w:drawing>
           <wp:inline distT="0" distB="0" distL="0" distR="0" wp14:anchorId="038033F6" wp14:editId="5A2BB586">
             <wp:extent cx="5943600" cy="1121410"/>
@@ -373,7 +440,7 @@
                     <pic:cNvPicPr/>
                   </pic:nvPicPr>
                   <pic:blipFill>
-                    <a:blip r:embed="rId8"/>
+                    <a:blip r:embed="rId9"/>
                     <a:stretch>
                       <a:fillRect/>
                     </a:stretch>
@@ -396,14 +463,301 @@
     </w:p>
     <w:p>
       <w:pPr>
+        <w:pStyle w:val="ListParagraph"/>
+        <w:numPr>
+          <w:ilvl w:val="0"/>
+          <w:numId w:val="4"/>
+        </w:numPr>
         <w:tabs>
           <w:tab w:val="left" w:pos="2390"/>
         </w:tabs>
       </w:pPr>
       <w:r>
-        <w:tab/>
         <w:t>For all 3</w:t>
       </w:r>
+    </w:p>
+    <w:p>
+      <w:pPr>
+        <w:tabs>
+          <w:tab w:val="left" w:pos="2390"/>
+        </w:tabs>
+      </w:pPr>
+    </w:p>
+    <w:p>
+      <w:pPr>
+        <w:pStyle w:val="ListParagraph"/>
+        <w:numPr>
+          <w:ilvl w:val="0"/>
+          <w:numId w:val="3"/>
+        </w:numPr>
+        <w:tabs>
+          <w:tab w:val="left" w:pos="2390"/>
+        </w:tabs>
+      </w:pPr>
+      <w:r>
+        <w:lastRenderedPageBreak/>
+        <w:t>Install mediatr in application layer (latest) if old also install di</w:t>
+      </w:r>
+    </w:p>
+    <w:p>
+      <w:pPr>
+        <w:tabs>
+          <w:tab w:val="left" w:pos="2390"/>
+        </w:tabs>
+      </w:pPr>
+      <w:r>
+        <w:rPr>
+          <w:noProof/>
+        </w:rPr>
+        <w:drawing>
+          <wp:inline distT="0" distB="0" distL="0" distR="0" wp14:anchorId="695CB91A" wp14:editId="64A3E9EE">
+            <wp:extent cx="5943600" cy="1026160"/>
+            <wp:effectExtent l="0" t="0" r="0" b="2540"/>
+            <wp:docPr id="903015192" name="Picture 1"/>
+            <wp:cNvGraphicFramePr>
+              <a:graphicFrameLocks xmlns:a="http://schemas.openxmlformats.org/drawingml/2006/main" noChangeAspect="1"/>
+            </wp:cNvGraphicFramePr>
+            <a:graphic xmlns:a="http://schemas.openxmlformats.org/drawingml/2006/main">
+              <a:graphicData uri="http://schemas.openxmlformats.org/drawingml/2006/picture">
+                <pic:pic xmlns:pic="http://schemas.openxmlformats.org/drawingml/2006/picture">
+                  <pic:nvPicPr>
+                    <pic:cNvPr id="903015192" name=""/>
+                    <pic:cNvPicPr/>
+                  </pic:nvPicPr>
+                  <pic:blipFill>
+                    <a:blip r:embed="rId10"/>
+                    <a:stretch>
+                      <a:fillRect/>
+                    </a:stretch>
+                  </pic:blipFill>
+                  <pic:spPr>
+                    <a:xfrm>
+                      <a:off x="0" y="0"/>
+                      <a:ext cx="5943600" cy="1026160"/>
+                    </a:xfrm>
+                    <a:prstGeom prst="rect">
+                      <a:avLst/>
+                    </a:prstGeom>
+                  </pic:spPr>
+                </pic:pic>
+              </a:graphicData>
+            </a:graphic>
+          </wp:inline>
+        </w:drawing>
+      </w:r>
+    </w:p>
+    <w:p/>
+    <w:p/>
+    <w:p>
+      <w:pPr>
+        <w:pStyle w:val="ListParagraph"/>
+        <w:numPr>
+          <w:ilvl w:val="0"/>
+          <w:numId w:val="3"/>
+        </w:numPr>
+      </w:pPr>
+      <w:r>
+        <w:t>Register mediatr in application layer service extension</w:t>
+      </w:r>
+    </w:p>
+    <w:p/>
+    <w:p>
+      <w:pPr>
+        <w:tabs>
+          <w:tab w:val="left" w:pos="1120"/>
+        </w:tabs>
+      </w:pPr>
+      <w:r>
+        <w:rPr>
+          <w:noProof/>
+        </w:rPr>
+        <w:drawing>
+          <wp:inline distT="0" distB="0" distL="0" distR="0" wp14:anchorId="3E68DDA3" wp14:editId="285E018A">
+            <wp:extent cx="5943600" cy="2433955"/>
+            <wp:effectExtent l="0" t="0" r="0" b="4445"/>
+            <wp:docPr id="1564280991" name="Picture 1"/>
+            <wp:cNvGraphicFramePr>
+              <a:graphicFrameLocks xmlns:a="http://schemas.openxmlformats.org/drawingml/2006/main" noChangeAspect="1"/>
+            </wp:cNvGraphicFramePr>
+            <a:graphic xmlns:a="http://schemas.openxmlformats.org/drawingml/2006/main">
+              <a:graphicData uri="http://schemas.openxmlformats.org/drawingml/2006/picture">
+                <pic:pic xmlns:pic="http://schemas.openxmlformats.org/drawingml/2006/picture">
+                  <pic:nvPicPr>
+                    <pic:cNvPr id="1564280991" name=""/>
+                    <pic:cNvPicPr/>
+                  </pic:nvPicPr>
+                  <pic:blipFill>
+                    <a:blip r:embed="rId11"/>
+                    <a:stretch>
+                      <a:fillRect/>
+                    </a:stretch>
+                  </pic:blipFill>
+                  <pic:spPr>
+                    <a:xfrm>
+                      <a:off x="0" y="0"/>
+                      <a:ext cx="5943600" cy="2433955"/>
+                    </a:xfrm>
+                    <a:prstGeom prst="rect">
+                      <a:avLst/>
+                    </a:prstGeom>
+                  </pic:spPr>
+                </pic:pic>
+              </a:graphicData>
+            </a:graphic>
+          </wp:inline>
+        </w:drawing>
+      </w:r>
+    </w:p>
+    <w:p>
+      <w:pPr>
+        <w:tabs>
+          <w:tab w:val="left" w:pos="1120"/>
+        </w:tabs>
+      </w:pPr>
+    </w:p>
+    <w:p>
+      <w:pPr>
+        <w:pStyle w:val="ListParagraph"/>
+        <w:numPr>
+          <w:ilvl w:val="0"/>
+          <w:numId w:val="7"/>
+        </w:numPr>
+        <w:tabs>
+          <w:tab w:val="left" w:pos="1120"/>
+        </w:tabs>
+      </w:pPr>
+      <w:r>
+        <w:t>Create folder structure note feature can change according to project inside it command and query folder</w:t>
+      </w:r>
+    </w:p>
+    <w:p>
+      <w:pPr>
+        <w:pStyle w:val="ListParagraph"/>
+        <w:tabs>
+          <w:tab w:val="left" w:pos="1120"/>
+        </w:tabs>
+        <w:ind w:left="360"/>
+        <w:rPr>
+          <w:noProof/>
+        </w:rPr>
+      </w:pPr>
+      <w:r>
+        <w:rPr>
+          <w:noProof/>
+        </w:rPr>
+        <w:lastRenderedPageBreak/>
+        <w:drawing>
+          <wp:inline distT="0" distB="0" distL="0" distR="0" wp14:anchorId="420417DC" wp14:editId="321430F5">
+            <wp:extent cx="3458058" cy="2210108"/>
+            <wp:effectExtent l="0" t="0" r="9525" b="0"/>
+            <wp:docPr id="1073085030" name="Picture 1"/>
+            <wp:cNvGraphicFramePr>
+              <a:graphicFrameLocks xmlns:a="http://schemas.openxmlformats.org/drawingml/2006/main" noChangeAspect="1"/>
+            </wp:cNvGraphicFramePr>
+            <a:graphic xmlns:a="http://schemas.openxmlformats.org/drawingml/2006/main">
+              <a:graphicData uri="http://schemas.openxmlformats.org/drawingml/2006/picture">
+                <pic:pic xmlns:pic="http://schemas.openxmlformats.org/drawingml/2006/picture">
+                  <pic:nvPicPr>
+                    <pic:cNvPr id="1073085030" name=""/>
+                    <pic:cNvPicPr/>
+                  </pic:nvPicPr>
+                  <pic:blipFill>
+                    <a:blip r:embed="rId12"/>
+                    <a:stretch>
+                      <a:fillRect/>
+                    </a:stretch>
+                  </pic:blipFill>
+                  <pic:spPr>
+                    <a:xfrm>
+                      <a:off x="0" y="0"/>
+                      <a:ext cx="3458058" cy="2210108"/>
+                    </a:xfrm>
+                    <a:prstGeom prst="rect">
+                      <a:avLst/>
+                    </a:prstGeom>
+                  </pic:spPr>
+                </pic:pic>
+              </a:graphicData>
+            </a:graphic>
+          </wp:inline>
+        </w:drawing>
+      </w:r>
+    </w:p>
+    <w:p/>
+    <w:p>
+      <w:pPr>
+        <w:tabs>
+          <w:tab w:val="left" w:pos="1760"/>
+        </w:tabs>
+      </w:pPr>
+      <w:r>
+        <w:t>Create command / query for product  check commit 2 for details:</w:t>
+      </w:r>
+    </w:p>
+    <w:p>
+      <w:pPr>
+        <w:tabs>
+          <w:tab w:val="left" w:pos="1760"/>
+        </w:tabs>
+      </w:pPr>
+    </w:p>
+    <w:p>
+      <w:pPr>
+        <w:tabs>
+          <w:tab w:val="left" w:pos="1760"/>
+        </w:tabs>
+      </w:pPr>
+      <w:r>
+        <w:drawing>
+          <wp:inline distT="0" distB="0" distL="0" distR="0" wp14:anchorId="4DA4979D" wp14:editId="3E5930B6">
+            <wp:extent cx="4677428" cy="3553321"/>
+            <wp:effectExtent l="0" t="0" r="8890" b="9525"/>
+            <wp:docPr id="483981127" name="Picture 1"/>
+            <wp:cNvGraphicFramePr>
+              <a:graphicFrameLocks xmlns:a="http://schemas.openxmlformats.org/drawingml/2006/main" noChangeAspect="1"/>
+            </wp:cNvGraphicFramePr>
+            <a:graphic xmlns:a="http://schemas.openxmlformats.org/drawingml/2006/main">
+              <a:graphicData uri="http://schemas.openxmlformats.org/drawingml/2006/picture">
+                <pic:pic xmlns:pic="http://schemas.openxmlformats.org/drawingml/2006/picture">
+                  <pic:nvPicPr>
+                    <pic:cNvPr id="483981127" name=""/>
+                    <pic:cNvPicPr/>
+                  </pic:nvPicPr>
+                  <pic:blipFill>
+                    <a:blip r:embed="rId13"/>
+                    <a:stretch>
+                      <a:fillRect/>
+                    </a:stretch>
+                  </pic:blipFill>
+                  <pic:spPr>
+                    <a:xfrm>
+                      <a:off x="0" y="0"/>
+                      <a:ext cx="4677428" cy="3553321"/>
+                    </a:xfrm>
+                    <a:prstGeom prst="rect">
+                      <a:avLst/>
+                    </a:prstGeom>
+                  </pic:spPr>
+                </pic:pic>
+              </a:graphicData>
+            </a:graphic>
+          </wp:inline>
+        </w:drawing>
+      </w:r>
+    </w:p>
+    <w:p>
+      <w:pPr>
+        <w:tabs>
+          <w:tab w:val="left" w:pos="1760"/>
+        </w:tabs>
+      </w:pPr>
+    </w:p>
+    <w:p>
+      <w:pPr>
+        <w:tabs>
+          <w:tab w:val="left" w:pos="1760"/>
+        </w:tabs>
+      </w:pPr>
     </w:p>
     <w:sectPr>
       <w:pgSz w:w="12240" w:h="15840"/>
@@ -418,6 +772,208 @@
 <file path=word/numbering.xml><?xml version="1.0" encoding="utf-8"?>
 <w:numbering xmlns:wpc="http://schemas.microsoft.com/office/word/2010/wordprocessingCanvas" xmlns:cx="http://schemas.microsoft.com/office/drawing/2014/chartex" xmlns:cx1="http://schemas.microsoft.com/office/drawing/2015/9/8/chartex" xmlns:cx2="http://schemas.microsoft.com/office/drawing/2015/10/21/chartex" xmlns:cx3="http://schemas.microsoft.com/office/drawing/2016/5/9/chartex" xmlns:cx4="http://schemas.microsoft.com/office/drawing/2016/5/10/chartex" xmlns:cx5="http://schemas.microsoft.com/office/drawing/2016/5/11/chartex" xmlns:cx6="http://schemas.microsoft.com/office/drawing/2016/5/12/chartex" xmlns:cx7="http://schemas.microsoft.com/office/drawing/2016/5/13/chartex" xmlns:cx8="http://schemas.microsoft.com/office/drawing/2016/5/14/chartex" xmlns:mc="http://schemas.openxmlformats.org/markup-compatibility/2006" xmlns:aink="http://schemas.microsoft.com/office/drawing/2016/ink" xmlns:am3d="http://schemas.microsoft.com/office/drawing/2017/model3d" xmlns:o="urn:schemas-microsoft-com:office:office" xmlns:oel="http://schemas.microsoft.com/office/2019/extlst" xmlns:r="http://schemas.openxmlformats.org/officeDocument/2006/relationships" xmlns:m="http://schemas.openxmlformats.org/officeDocument/2006/math" xmlns:v="urn:schemas-microsoft-com:vml" xmlns:wp14="http://schemas.microsoft.com/office/word/2010/wordprocessingDrawing" xmlns:wp="http://schemas.openxmlformats.org/drawingml/2006/wordprocessingDrawing" xmlns:w10="urn:schemas-microsoft-com:office:word" xmlns:w="http://schemas.openxmlformats.org/wordprocessingml/2006/main" xmlns:w14="http://schemas.microsoft.com/office/word/2010/wordml" xmlns:w15="http://schemas.microsoft.com/office/word/2012/wordml" xmlns:w16cex="http://schemas.microsoft.com/office/word/2018/wordml/cex" xmlns:w16cid="http://schemas.microsoft.com/office/word/2016/wordml/cid" xmlns:w16="http://schemas.microsoft.com/office/word/2018/wordml" xmlns:w16du="http://schemas.microsoft.com/office/word/2023/wordml/word16du" xmlns:w16sdtdh="http://schemas.microsoft.com/office/word/2020/wordml/sdtdatahash" xmlns:w16sdtfl="http://schemas.microsoft.com/office/word/2024/wordml/sdtformatlock" xmlns:w16se="http://schemas.microsoft.com/office/word/2015/wordml/symex" xmlns:wpg="http://schemas.microsoft.com/office/word/2010/wordprocessingGroup" xmlns:wpi="http://schemas.microsoft.com/office/word/2010/wordprocessingInk" xmlns:wne="http://schemas.microsoft.com/office/word/2006/wordml" xmlns:wps="http://schemas.microsoft.com/office/word/2010/wordprocessingShape" mc:Ignorable="w14 w15 w16se w16cid w16 w16cex w16sdtdh w16sdtfl w16du wp14">
   <w:abstractNum w:abstractNumId="0" w15:restartNumberingAfterBreak="0">
+    <w:nsid w:val="07003957"/>
+    <w:multiLevelType w:val="hybridMultilevel"/>
+    <w:tmpl w:val="F3F49218"/>
+    <w:lvl w:ilvl="0" w:tplc="CA2A5D68">
+      <w:start w:val="5"/>
+      <w:numFmt w:val="decimal"/>
+      <w:lvlText w:val="%1."/>
+      <w:lvlJc w:val="left"/>
+      <w:pPr>
+        <w:ind w:left="360" w:hanging="360"/>
+      </w:pPr>
+      <w:rPr>
+        <w:rFonts w:hint="default"/>
+      </w:rPr>
+    </w:lvl>
+    <w:lvl w:ilvl="1" w:tplc="04090019" w:tentative="1">
+      <w:start w:val="1"/>
+      <w:numFmt w:val="lowerLetter"/>
+      <w:lvlText w:val="%2."/>
+      <w:lvlJc w:val="left"/>
+      <w:pPr>
+        <w:ind w:left="1080" w:hanging="360"/>
+      </w:pPr>
+    </w:lvl>
+    <w:lvl w:ilvl="2" w:tplc="0409001B" w:tentative="1">
+      <w:start w:val="1"/>
+      <w:numFmt w:val="lowerRoman"/>
+      <w:lvlText w:val="%3."/>
+      <w:lvlJc w:val="right"/>
+      <w:pPr>
+        <w:ind w:left="1800" w:hanging="180"/>
+      </w:pPr>
+    </w:lvl>
+    <w:lvl w:ilvl="3" w:tplc="0409000F" w:tentative="1">
+      <w:start w:val="1"/>
+      <w:numFmt w:val="decimal"/>
+      <w:lvlText w:val="%4."/>
+      <w:lvlJc w:val="left"/>
+      <w:pPr>
+        <w:ind w:left="2520" w:hanging="360"/>
+      </w:pPr>
+    </w:lvl>
+    <w:lvl w:ilvl="4" w:tplc="04090019" w:tentative="1">
+      <w:start w:val="1"/>
+      <w:numFmt w:val="lowerLetter"/>
+      <w:lvlText w:val="%5."/>
+      <w:lvlJc w:val="left"/>
+      <w:pPr>
+        <w:ind w:left="3240" w:hanging="360"/>
+      </w:pPr>
+    </w:lvl>
+    <w:lvl w:ilvl="5" w:tplc="0409001B" w:tentative="1">
+      <w:start w:val="1"/>
+      <w:numFmt w:val="lowerRoman"/>
+      <w:lvlText w:val="%6."/>
+      <w:lvlJc w:val="right"/>
+      <w:pPr>
+        <w:ind w:left="3960" w:hanging="180"/>
+      </w:pPr>
+    </w:lvl>
+    <w:lvl w:ilvl="6" w:tplc="0409000F" w:tentative="1">
+      <w:start w:val="1"/>
+      <w:numFmt w:val="decimal"/>
+      <w:lvlText w:val="%7."/>
+      <w:lvlJc w:val="left"/>
+      <w:pPr>
+        <w:ind w:left="4680" w:hanging="360"/>
+      </w:pPr>
+    </w:lvl>
+    <w:lvl w:ilvl="7" w:tplc="04090019" w:tentative="1">
+      <w:start w:val="1"/>
+      <w:numFmt w:val="lowerLetter"/>
+      <w:lvlText w:val="%8."/>
+      <w:lvlJc w:val="left"/>
+      <w:pPr>
+        <w:ind w:left="5400" w:hanging="360"/>
+      </w:pPr>
+    </w:lvl>
+    <w:lvl w:ilvl="8" w:tplc="0409001B" w:tentative="1">
+      <w:start w:val="1"/>
+      <w:numFmt w:val="lowerRoman"/>
+      <w:lvlText w:val="%9."/>
+      <w:lvlJc w:val="right"/>
+      <w:pPr>
+        <w:ind w:left="6120" w:hanging="180"/>
+      </w:pPr>
+    </w:lvl>
+  </w:abstractNum>
+  <w:abstractNum w:abstractNumId="1" w15:restartNumberingAfterBreak="0">
+    <w:nsid w:val="0BC11F82"/>
+    <w:multiLevelType w:val="hybridMultilevel"/>
+    <w:tmpl w:val="04825FC2"/>
+    <w:lvl w:ilvl="0" w:tplc="04090001">
+      <w:start w:val="1"/>
+      <w:numFmt w:val="bullet"/>
+      <w:lvlText w:val=""/>
+      <w:lvlJc w:val="left"/>
+      <w:pPr>
+        <w:ind w:left="360" w:hanging="360"/>
+      </w:pPr>
+      <w:rPr>
+        <w:rFonts w:ascii="Symbol" w:hAnsi="Symbol" w:hint="default"/>
+      </w:rPr>
+    </w:lvl>
+    <w:lvl w:ilvl="1" w:tplc="04090003" w:tentative="1">
+      <w:start w:val="1"/>
+      <w:numFmt w:val="bullet"/>
+      <w:lvlText w:val="o"/>
+      <w:lvlJc w:val="left"/>
+      <w:pPr>
+        <w:ind w:left="1080" w:hanging="360"/>
+      </w:pPr>
+      <w:rPr>
+        <w:rFonts w:ascii="Courier New" w:hAnsi="Courier New" w:cs="Courier New" w:hint="default"/>
+      </w:rPr>
+    </w:lvl>
+    <w:lvl w:ilvl="2" w:tplc="04090005" w:tentative="1">
+      <w:start w:val="1"/>
+      <w:numFmt w:val="bullet"/>
+      <w:lvlText w:val=""/>
+      <w:lvlJc w:val="left"/>
+      <w:pPr>
+        <w:ind w:left="1800" w:hanging="360"/>
+      </w:pPr>
+      <w:rPr>
+        <w:rFonts w:ascii="Wingdings" w:hAnsi="Wingdings" w:hint="default"/>
+      </w:rPr>
+    </w:lvl>
+    <w:lvl w:ilvl="3" w:tplc="04090001" w:tentative="1">
+      <w:start w:val="1"/>
+      <w:numFmt w:val="bullet"/>
+      <w:lvlText w:val=""/>
+      <w:lvlJc w:val="left"/>
+      <w:pPr>
+        <w:ind w:left="2520" w:hanging="360"/>
+      </w:pPr>
+      <w:rPr>
+        <w:rFonts w:ascii="Symbol" w:hAnsi="Symbol" w:hint="default"/>
+      </w:rPr>
+    </w:lvl>
+    <w:lvl w:ilvl="4" w:tplc="04090003" w:tentative="1">
+      <w:start w:val="1"/>
+      <w:numFmt w:val="bullet"/>
+      <w:lvlText w:val="o"/>
+      <w:lvlJc w:val="left"/>
+      <w:pPr>
+        <w:ind w:left="3240" w:hanging="360"/>
+      </w:pPr>
+      <w:rPr>
+        <w:rFonts w:ascii="Courier New" w:hAnsi="Courier New" w:cs="Courier New" w:hint="default"/>
+      </w:rPr>
+    </w:lvl>
+    <w:lvl w:ilvl="5" w:tplc="04090005" w:tentative="1">
+      <w:start w:val="1"/>
+      <w:numFmt w:val="bullet"/>
+      <w:lvlText w:val=""/>
+      <w:lvlJc w:val="left"/>
+      <w:pPr>
+        <w:ind w:left="3960" w:hanging="360"/>
+      </w:pPr>
+      <w:rPr>
+        <w:rFonts w:ascii="Wingdings" w:hAnsi="Wingdings" w:hint="default"/>
+      </w:rPr>
+    </w:lvl>
+    <w:lvl w:ilvl="6" w:tplc="04090001" w:tentative="1">
+      <w:start w:val="1"/>
+      <w:numFmt w:val="bullet"/>
+      <w:lvlText w:val=""/>
+      <w:lvlJc w:val="left"/>
+      <w:pPr>
+        <w:ind w:left="4680" w:hanging="360"/>
+      </w:pPr>
+      <w:rPr>
+        <w:rFonts w:ascii="Symbol" w:hAnsi="Symbol" w:hint="default"/>
+      </w:rPr>
+    </w:lvl>
+    <w:lvl w:ilvl="7" w:tplc="04090003" w:tentative="1">
+      <w:start w:val="1"/>
+      <w:numFmt w:val="bullet"/>
+      <w:lvlText w:val="o"/>
+      <w:lvlJc w:val="left"/>
+      <w:pPr>
+        <w:ind w:left="5400" w:hanging="360"/>
+      </w:pPr>
+      <w:rPr>
+        <w:rFonts w:ascii="Courier New" w:hAnsi="Courier New" w:cs="Courier New" w:hint="default"/>
+      </w:rPr>
+    </w:lvl>
+    <w:lvl w:ilvl="8" w:tplc="04090005" w:tentative="1">
+      <w:start w:val="1"/>
+      <w:numFmt w:val="bullet"/>
+      <w:lvlText w:val=""/>
+      <w:lvlJc w:val="left"/>
+      <w:pPr>
+        <w:ind w:left="6120" w:hanging="360"/>
+      </w:pPr>
+      <w:rPr>
+        <w:rFonts w:ascii="Wingdings" w:hAnsi="Wingdings" w:hint="default"/>
+      </w:rPr>
+    </w:lvl>
+  </w:abstractNum>
+  <w:abstractNum w:abstractNumId="2" w15:restartNumberingAfterBreak="0">
     <w:nsid w:val="191450EF"/>
     <w:multiLevelType w:val="hybridMultilevel"/>
     <w:tmpl w:val="ADD4084E"/>
@@ -506,7 +1062,93 @@
       </w:pPr>
     </w:lvl>
   </w:abstractNum>
-  <w:abstractNum w:abstractNumId="1" w15:restartNumberingAfterBreak="0">
+  <w:abstractNum w:abstractNumId="3" w15:restartNumberingAfterBreak="0">
+    <w:nsid w:val="56693116"/>
+    <w:multiLevelType w:val="hybridMultilevel"/>
+    <w:tmpl w:val="93BC3E56"/>
+    <w:lvl w:ilvl="0" w:tplc="0409000F">
+      <w:start w:val="1"/>
+      <w:numFmt w:val="decimal"/>
+      <w:lvlText w:val="%1."/>
+      <w:lvlJc w:val="left"/>
+      <w:pPr>
+        <w:ind w:left="1840" w:hanging="360"/>
+      </w:pPr>
+    </w:lvl>
+    <w:lvl w:ilvl="1" w:tplc="04090019" w:tentative="1">
+      <w:start w:val="1"/>
+      <w:numFmt w:val="lowerLetter"/>
+      <w:lvlText w:val="%2."/>
+      <w:lvlJc w:val="left"/>
+      <w:pPr>
+        <w:ind w:left="2560" w:hanging="360"/>
+      </w:pPr>
+    </w:lvl>
+    <w:lvl w:ilvl="2" w:tplc="0409001B" w:tentative="1">
+      <w:start w:val="1"/>
+      <w:numFmt w:val="lowerRoman"/>
+      <w:lvlText w:val="%3."/>
+      <w:lvlJc w:val="right"/>
+      <w:pPr>
+        <w:ind w:left="3280" w:hanging="180"/>
+      </w:pPr>
+    </w:lvl>
+    <w:lvl w:ilvl="3" w:tplc="0409000F" w:tentative="1">
+      <w:start w:val="1"/>
+      <w:numFmt w:val="decimal"/>
+      <w:lvlText w:val="%4."/>
+      <w:lvlJc w:val="left"/>
+      <w:pPr>
+        <w:ind w:left="4000" w:hanging="360"/>
+      </w:pPr>
+    </w:lvl>
+    <w:lvl w:ilvl="4" w:tplc="04090019" w:tentative="1">
+      <w:start w:val="1"/>
+      <w:numFmt w:val="lowerLetter"/>
+      <w:lvlText w:val="%5."/>
+      <w:lvlJc w:val="left"/>
+      <w:pPr>
+        <w:ind w:left="4720" w:hanging="360"/>
+      </w:pPr>
+    </w:lvl>
+    <w:lvl w:ilvl="5" w:tplc="0409001B" w:tentative="1">
+      <w:start w:val="1"/>
+      <w:numFmt w:val="lowerRoman"/>
+      <w:lvlText w:val="%6."/>
+      <w:lvlJc w:val="right"/>
+      <w:pPr>
+        <w:ind w:left="5440" w:hanging="180"/>
+      </w:pPr>
+    </w:lvl>
+    <w:lvl w:ilvl="6" w:tplc="0409000F" w:tentative="1">
+      <w:start w:val="1"/>
+      <w:numFmt w:val="decimal"/>
+      <w:lvlText w:val="%7."/>
+      <w:lvlJc w:val="left"/>
+      <w:pPr>
+        <w:ind w:left="6160" w:hanging="360"/>
+      </w:pPr>
+    </w:lvl>
+    <w:lvl w:ilvl="7" w:tplc="04090019" w:tentative="1">
+      <w:start w:val="1"/>
+      <w:numFmt w:val="lowerLetter"/>
+      <w:lvlText w:val="%8."/>
+      <w:lvlJc w:val="left"/>
+      <w:pPr>
+        <w:ind w:left="6880" w:hanging="360"/>
+      </w:pPr>
+    </w:lvl>
+    <w:lvl w:ilvl="8" w:tplc="0409001B" w:tentative="1">
+      <w:start w:val="1"/>
+      <w:numFmt w:val="lowerRoman"/>
+      <w:lvlText w:val="%9."/>
+      <w:lvlJc w:val="right"/>
+      <w:pPr>
+        <w:ind w:left="7600" w:hanging="180"/>
+      </w:pPr>
+    </w:lvl>
+  </w:abstractNum>
+  <w:abstractNum w:abstractNumId="4" w15:restartNumberingAfterBreak="0">
     <w:nsid w:val="5C043C71"/>
     <w:multiLevelType w:val="multilevel"/>
     <w:tmpl w:val="5D50523C"/>
@@ -599,7 +1241,7 @@
       </w:pPr>
     </w:lvl>
   </w:abstractNum>
-  <w:abstractNum w:abstractNumId="2" w15:restartNumberingAfterBreak="0">
+  <w:abstractNum w:abstractNumId="5" w15:restartNumberingAfterBreak="0">
     <w:nsid w:val="7666076C"/>
     <w:multiLevelType w:val="hybridMultilevel"/>
     <w:tmpl w:val="468481D6"/>
@@ -712,13 +1354,111 @@
       </w:rPr>
     </w:lvl>
   </w:abstractNum>
+  <w:abstractNum w:abstractNumId="6" w15:restartNumberingAfterBreak="0">
+    <w:nsid w:val="78C74D54"/>
+    <w:multiLevelType w:val="hybridMultilevel"/>
+    <w:tmpl w:val="8E945DF0"/>
+    <w:lvl w:ilvl="0" w:tplc="0409000F">
+      <w:start w:val="1"/>
+      <w:numFmt w:val="decimal"/>
+      <w:lvlText w:val="%1."/>
+      <w:lvlJc w:val="left"/>
+      <w:pPr>
+        <w:ind w:left="1840" w:hanging="360"/>
+      </w:pPr>
+    </w:lvl>
+    <w:lvl w:ilvl="1" w:tplc="04090019" w:tentative="1">
+      <w:start w:val="1"/>
+      <w:numFmt w:val="lowerLetter"/>
+      <w:lvlText w:val="%2."/>
+      <w:lvlJc w:val="left"/>
+      <w:pPr>
+        <w:ind w:left="2560" w:hanging="360"/>
+      </w:pPr>
+    </w:lvl>
+    <w:lvl w:ilvl="2" w:tplc="0409001B" w:tentative="1">
+      <w:start w:val="1"/>
+      <w:numFmt w:val="lowerRoman"/>
+      <w:lvlText w:val="%3."/>
+      <w:lvlJc w:val="right"/>
+      <w:pPr>
+        <w:ind w:left="3280" w:hanging="180"/>
+      </w:pPr>
+    </w:lvl>
+    <w:lvl w:ilvl="3" w:tplc="0409000F" w:tentative="1">
+      <w:start w:val="1"/>
+      <w:numFmt w:val="decimal"/>
+      <w:lvlText w:val="%4."/>
+      <w:lvlJc w:val="left"/>
+      <w:pPr>
+        <w:ind w:left="4000" w:hanging="360"/>
+      </w:pPr>
+    </w:lvl>
+    <w:lvl w:ilvl="4" w:tplc="04090019" w:tentative="1">
+      <w:start w:val="1"/>
+      <w:numFmt w:val="lowerLetter"/>
+      <w:lvlText w:val="%5."/>
+      <w:lvlJc w:val="left"/>
+      <w:pPr>
+        <w:ind w:left="4720" w:hanging="360"/>
+      </w:pPr>
+    </w:lvl>
+    <w:lvl w:ilvl="5" w:tplc="0409001B" w:tentative="1">
+      <w:start w:val="1"/>
+      <w:numFmt w:val="lowerRoman"/>
+      <w:lvlText w:val="%6."/>
+      <w:lvlJc w:val="right"/>
+      <w:pPr>
+        <w:ind w:left="5440" w:hanging="180"/>
+      </w:pPr>
+    </w:lvl>
+    <w:lvl w:ilvl="6" w:tplc="0409000F" w:tentative="1">
+      <w:start w:val="1"/>
+      <w:numFmt w:val="decimal"/>
+      <w:lvlText w:val="%7."/>
+      <w:lvlJc w:val="left"/>
+      <w:pPr>
+        <w:ind w:left="6160" w:hanging="360"/>
+      </w:pPr>
+    </w:lvl>
+    <w:lvl w:ilvl="7" w:tplc="04090019" w:tentative="1">
+      <w:start w:val="1"/>
+      <w:numFmt w:val="lowerLetter"/>
+      <w:lvlText w:val="%8."/>
+      <w:lvlJc w:val="left"/>
+      <w:pPr>
+        <w:ind w:left="6880" w:hanging="360"/>
+      </w:pPr>
+    </w:lvl>
+    <w:lvl w:ilvl="8" w:tplc="0409001B" w:tentative="1">
+      <w:start w:val="1"/>
+      <w:numFmt w:val="lowerRoman"/>
+      <w:lvlText w:val="%9."/>
+      <w:lvlJc w:val="right"/>
+      <w:pPr>
+        <w:ind w:left="7600" w:hanging="180"/>
+      </w:pPr>
+    </w:lvl>
+  </w:abstractNum>
   <w:num w:numId="1" w16cid:durableId="841092686">
+    <w:abstractNumId w:val="5"/>
+  </w:num>
+  <w:num w:numId="2" w16cid:durableId="860820986">
+    <w:abstractNumId w:val="4"/>
+  </w:num>
+  <w:num w:numId="3" w16cid:durableId="813986769">
     <w:abstractNumId w:val="2"/>
   </w:num>
-  <w:num w:numId="2" w16cid:durableId="860820986">
+  <w:num w:numId="4" w16cid:durableId="1524131853">
     <w:abstractNumId w:val="1"/>
   </w:num>
-  <w:num w:numId="3" w16cid:durableId="813986769">
+  <w:num w:numId="5" w16cid:durableId="2136362589">
+    <w:abstractNumId w:val="6"/>
+  </w:num>
+  <w:num w:numId="6" w16cid:durableId="80838556">
+    <w:abstractNumId w:val="3"/>
+  </w:num>
+  <w:num w:numId="7" w16cid:durableId="751701642">
     <w:abstractNumId w:val="0"/>
   </w:num>
 </w:numbering>

</xml_diff>

<commit_message>
added ef core & dbcontext setup
</commit_message>
<xml_diff>
--- a/clean_025900.docx
+++ b/clean_025900.docx
@@ -45,7 +45,15 @@
         </w:numPr>
       </w:pPr>
       <w:r>
-        <w:t>solution created now delete project</w:t>
+        <w:t xml:space="preserve">solution created now </w:t>
+      </w:r>
+      <w:proofErr w:type="gramStart"/>
+      <w:r>
+        <w:t>delete</w:t>
+      </w:r>
+      <w:proofErr w:type="gramEnd"/>
+      <w:r>
+        <w:t xml:space="preserve"> project</w:t>
       </w:r>
     </w:p>
     <w:p>
@@ -57,7 +65,15 @@
         </w:numPr>
       </w:pPr>
       <w:r>
-        <w:t>inside it create folders and projects using class library (layers)</w:t>
+        <w:t xml:space="preserve">inside it </w:t>
+      </w:r>
+      <w:proofErr w:type="gramStart"/>
+      <w:r>
+        <w:t>create</w:t>
+      </w:r>
+      <w:proofErr w:type="gramEnd"/>
+      <w:r>
+        <w:t xml:space="preserve"> folders and projects using class library (layers)</w:t>
       </w:r>
     </w:p>
     <w:p>
@@ -68,9 +84,35 @@
           <w:numId w:val="1"/>
         </w:numPr>
       </w:pPr>
-      <w:r>
-        <w:t>remove classes eg class1,class2 etc</w:t>
-      </w:r>
+      <w:proofErr w:type="gramStart"/>
+      <w:r>
+        <w:t>remove</w:t>
+      </w:r>
+      <w:proofErr w:type="gramEnd"/>
+      <w:r>
+        <w:t xml:space="preserve"> classes </w:t>
+      </w:r>
+      <w:proofErr w:type="spellStart"/>
+      <w:r>
+        <w:t>eg</w:t>
+      </w:r>
+      <w:proofErr w:type="spellEnd"/>
+      <w:r>
+        <w:t xml:space="preserve"> class</w:t>
+      </w:r>
+      <w:proofErr w:type="gramStart"/>
+      <w:r>
+        <w:t>1,class</w:t>
+      </w:r>
+      <w:proofErr w:type="gramEnd"/>
+      <w:r>
+        <w:t xml:space="preserve">2 </w:t>
+      </w:r>
+      <w:proofErr w:type="spellStart"/>
+      <w:r>
+        <w:t>etc</w:t>
+      </w:r>
+      <w:proofErr w:type="spellEnd"/>
     </w:p>
     <w:p>
       <w:pPr>
@@ -93,7 +135,15 @@
         </w:numPr>
       </w:pPr>
       <w:r>
-        <w:t>set WebAPi as startup project</w:t>
+        <w:t xml:space="preserve">set </w:t>
+      </w:r>
+      <w:proofErr w:type="spellStart"/>
+      <w:r>
+        <w:t>WebAPi</w:t>
+      </w:r>
+      <w:proofErr w:type="spellEnd"/>
+      <w:r>
+        <w:t xml:space="preserve"> as startup project</w:t>
       </w:r>
     </w:p>
     <w:p>
@@ -105,8 +155,13 @@
         </w:numPr>
       </w:pPr>
       <w:r>
-        <w:t>run by play btn</w:t>
-      </w:r>
+        <w:t xml:space="preserve">run by play </w:t>
+      </w:r>
+      <w:proofErr w:type="spellStart"/>
+      <w:r>
+        <w:t>btn</w:t>
+      </w:r>
+      <w:proofErr w:type="spellEnd"/>
     </w:p>
     <w:p>
       <w:pPr>
@@ -132,7 +187,7 @@
                     <pic:cNvPicPr/>
                   </pic:nvPicPr>
                   <pic:blipFill>
-                    <a:blip r:embed="rId5"/>
+                    <a:blip r:embed="rId7"/>
                     <a:stretch>
                       <a:fillRect/>
                     </a:stretch>
@@ -171,7 +226,23 @@
           <w:b/>
           <w:bCs/>
         </w:rPr>
-        <w:t>add project refrence &amp; DI</w:t>
+        <w:t xml:space="preserve">add project </w:t>
+      </w:r>
+      <w:proofErr w:type="spellStart"/>
+      <w:r>
+        <w:rPr>
+          <w:b/>
+          <w:bCs/>
+        </w:rPr>
+        <w:t>refrence</w:t>
+      </w:r>
+      <w:proofErr w:type="spellEnd"/>
+      <w:r>
+        <w:rPr>
+          <w:b/>
+          <w:bCs/>
+        </w:rPr>
+        <w:t xml:space="preserve"> &amp; DI</w:t>
       </w:r>
     </w:p>
     <w:p>
@@ -183,7 +254,15 @@
         </w:numPr>
       </w:pPr>
       <w:r>
-        <w:t>add refrence by clicking on dependencies</w:t>
+        <w:t xml:space="preserve">add </w:t>
+      </w:r>
+      <w:proofErr w:type="spellStart"/>
+      <w:r>
+        <w:t>refrence</w:t>
+      </w:r>
+      <w:proofErr w:type="spellEnd"/>
+      <w:r>
+        <w:t xml:space="preserve"> by clicking on dependencies</w:t>
       </w:r>
     </w:p>
     <w:p>
@@ -201,8 +280,13 @@
       <w:pPr>
         <w:pStyle w:val="ListParagraph"/>
       </w:pPr>
-      <w:r>
-        <w:t>application : domain</w:t>
+      <w:proofErr w:type="gramStart"/>
+      <w:r>
+        <w:t>application :</w:t>
+      </w:r>
+      <w:proofErr w:type="gramEnd"/>
+      <w:r>
+        <w:t xml:space="preserve"> domain</w:t>
       </w:r>
     </w:p>
     <w:p>
@@ -225,9 +309,24 @@
       <w:pPr>
         <w:pStyle w:val="ListParagraph"/>
       </w:pPr>
-      <w:r>
-        <w:t>api(presentation):app,per,inf</w:t>
-      </w:r>
+      <w:proofErr w:type="spellStart"/>
+      <w:r>
+        <w:t>api</w:t>
+      </w:r>
+      <w:proofErr w:type="spellEnd"/>
+      <w:r>
+        <w:t>(presentation):</w:t>
+      </w:r>
+      <w:proofErr w:type="spellStart"/>
+      <w:proofErr w:type="gramStart"/>
+      <w:r>
+        <w:t>app,per</w:t>
+      </w:r>
+      <w:proofErr w:type="gramEnd"/>
+      <w:r>
+        <w:t>,inf</w:t>
+      </w:r>
+      <w:proofErr w:type="spellEnd"/>
     </w:p>
     <w:p>
       <w:pPr>
@@ -273,7 +372,7 @@
                     <pic:cNvPicPr/>
                   </pic:nvPicPr>
                   <pic:blipFill>
-                    <a:blip r:embed="rId6"/>
+                    <a:blip r:embed="rId8"/>
                     <a:stretch>
                       <a:fillRect/>
                     </a:stretch>
@@ -307,11 +406,37 @@
         <w:t>create service extension class in</w:t>
       </w:r>
       <w:r>
-        <w:t xml:space="preserve"> Extensions folder </w:t>
-      </w:r>
-      <w:r>
-        <w:t xml:space="preserve"> app,inf,persis and register in program.cs</w:t>
-      </w:r>
+        <w:t xml:space="preserve"> Extensions </w:t>
+      </w:r>
+      <w:proofErr w:type="gramStart"/>
+      <w:r>
+        <w:t xml:space="preserve">folder </w:t>
+      </w:r>
+      <w:r>
+        <w:t xml:space="preserve"> </w:t>
+      </w:r>
+      <w:proofErr w:type="spellStart"/>
+      <w:r>
+        <w:t>app</w:t>
+      </w:r>
+      <w:proofErr w:type="gramEnd"/>
+      <w:r>
+        <w:t>,</w:t>
+      </w:r>
+      <w:proofErr w:type="gramStart"/>
+      <w:r>
+        <w:t>inf,persis</w:t>
+      </w:r>
+      <w:proofErr w:type="spellEnd"/>
+      <w:proofErr w:type="gramEnd"/>
+      <w:r>
+        <w:t xml:space="preserve"> and register in </w:t>
+      </w:r>
+      <w:proofErr w:type="spellStart"/>
+      <w:r>
+        <w:t>program.cs</w:t>
+      </w:r>
+      <w:proofErr w:type="spellEnd"/>
     </w:p>
     <w:p>
       <w:pPr>
@@ -327,6 +452,9 @@
         <w:jc w:val="center"/>
       </w:pPr>
       <w:r>
+        <w:rPr>
+          <w:noProof/>
+        </w:rPr>
         <w:drawing>
           <wp:inline distT="0" distB="0" distL="0" distR="0" wp14:anchorId="34E3ED61" wp14:editId="2716703E">
             <wp:extent cx="3057952" cy="1267002"/>
@@ -343,7 +471,7 @@
                     <pic:cNvPicPr/>
                   </pic:nvPicPr>
                   <pic:blipFill>
-                    <a:blip r:embed="rId7"/>
+                    <a:blip r:embed="rId9"/>
                     <a:stretch>
                       <a:fillRect/>
                     </a:stretch>
@@ -389,7 +517,7 @@
                     <pic:cNvPicPr/>
                   </pic:nvPicPr>
                   <pic:blipFill>
-                    <a:blip r:embed="rId8"/>
+                    <a:blip r:embed="rId10"/>
                     <a:stretch>
                       <a:fillRect/>
                     </a:stretch>
@@ -440,7 +568,7 @@
                     <pic:cNvPicPr/>
                   </pic:nvPicPr>
                   <pic:blipFill>
-                    <a:blip r:embed="rId9"/>
+                    <a:blip r:embed="rId11"/>
                     <a:stretch>
                       <a:fillRect/>
                     </a:stretch>
@@ -496,7 +624,15 @@
       </w:pPr>
       <w:r>
         <w:lastRenderedPageBreak/>
-        <w:t>Install mediatr in application layer (latest) if old also install di</w:t>
+        <w:t xml:space="preserve">Install </w:t>
+      </w:r>
+      <w:proofErr w:type="spellStart"/>
+      <w:r>
+        <w:t>mediatr</w:t>
+      </w:r>
+      <w:proofErr w:type="spellEnd"/>
+      <w:r>
+        <w:t xml:space="preserve"> in application layer (latest) if old also install di</w:t>
       </w:r>
     </w:p>
     <w:p>
@@ -525,7 +661,7 @@
                     <pic:cNvPicPr/>
                   </pic:nvPicPr>
                   <pic:blipFill>
-                    <a:blip r:embed="rId10"/>
+                    <a:blip r:embed="rId12"/>
                     <a:stretch>
                       <a:fillRect/>
                     </a:stretch>
@@ -557,7 +693,15 @@
         </w:numPr>
       </w:pPr>
       <w:r>
-        <w:t>Register mediatr in application layer service extension</w:t>
+        <w:t xml:space="preserve">Register </w:t>
+      </w:r>
+      <w:proofErr w:type="spellStart"/>
+      <w:r>
+        <w:t>mediatr</w:t>
+      </w:r>
+      <w:proofErr w:type="spellEnd"/>
+      <w:r>
+        <w:t xml:space="preserve"> in application layer service extension</w:t>
       </w:r>
     </w:p>
     <w:p/>
@@ -587,7 +731,7 @@
                     <pic:cNvPicPr/>
                   </pic:nvPicPr>
                   <pic:blipFill>
-                    <a:blip r:embed="rId11"/>
+                    <a:blip r:embed="rId13"/>
                     <a:stretch>
                       <a:fillRect/>
                     </a:stretch>
@@ -620,14 +764,27 @@
         <w:pStyle w:val="ListParagraph"/>
         <w:numPr>
           <w:ilvl w:val="0"/>
-          <w:numId w:val="7"/>
+          <w:numId w:val="3"/>
         </w:numPr>
         <w:tabs>
           <w:tab w:val="left" w:pos="1120"/>
         </w:tabs>
       </w:pPr>
-      <w:r>
-        <w:t>Create folder structure note feature can change according to project inside it command and query folder</w:t>
+      <w:proofErr w:type="gramStart"/>
+      <w:r>
+        <w:t>Create</w:t>
+      </w:r>
+      <w:proofErr w:type="gramEnd"/>
+      <w:r>
+        <w:t xml:space="preserve"> folder structure note </w:t>
+      </w:r>
+      <w:proofErr w:type="gramStart"/>
+      <w:r>
+        <w:t>feature</w:t>
+      </w:r>
+      <w:proofErr w:type="gramEnd"/>
+      <w:r>
+        <w:t xml:space="preserve"> can change according to project inside it command and query folder</w:t>
       </w:r>
     </w:p>
     <w:p>
@@ -662,7 +819,7 @@
                     <pic:cNvPicPr/>
                   </pic:nvPicPr>
                   <pic:blipFill>
-                    <a:blip r:embed="rId12"/>
+                    <a:blip r:embed="rId14"/>
                     <a:stretch>
                       <a:fillRect/>
                     </a:stretch>
@@ -686,12 +843,35 @@
     <w:p/>
     <w:p>
       <w:pPr>
+        <w:pStyle w:val="ListParagraph"/>
+        <w:numPr>
+          <w:ilvl w:val="0"/>
+          <w:numId w:val="3"/>
+        </w:numPr>
         <w:tabs>
           <w:tab w:val="left" w:pos="1760"/>
         </w:tabs>
       </w:pPr>
       <w:r>
-        <w:t>Create command / query for product  check commit 2 for details:</w:t>
+        <w:t xml:space="preserve">Create command / query for </w:t>
+      </w:r>
+      <w:proofErr w:type="gramStart"/>
+      <w:r>
+        <w:t>product  check</w:t>
+      </w:r>
+      <w:proofErr w:type="gramEnd"/>
+      <w:r>
+        <w:t xml:space="preserve"> </w:t>
+      </w:r>
+      <w:r>
+        <w:rPr>
+          <w:b/>
+          <w:bCs/>
+        </w:rPr>
+        <w:t>commit 2</w:t>
+      </w:r>
+      <w:r>
+        <w:t xml:space="preserve"> for details:</w:t>
       </w:r>
     </w:p>
     <w:p>
@@ -708,6 +888,9 @@
         </w:tabs>
       </w:pPr>
       <w:r>
+        <w:rPr>
+          <w:noProof/>
+        </w:rPr>
         <w:drawing>
           <wp:inline distT="0" distB="0" distL="0" distR="0" wp14:anchorId="4DA4979D" wp14:editId="3E5930B6">
             <wp:extent cx="4677428" cy="3553321"/>
@@ -724,7 +907,7 @@
                     <pic:cNvPicPr/>
                   </pic:nvPicPr>
                   <pic:blipFill>
-                    <a:blip r:embed="rId13"/>
+                    <a:blip r:embed="rId15"/>
                     <a:stretch>
                       <a:fillRect/>
                     </a:stretch>
@@ -754,8 +937,227 @@
     </w:p>
     <w:p>
       <w:pPr>
+        <w:pStyle w:val="ListParagraph"/>
         <w:tabs>
           <w:tab w:val="left" w:pos="1760"/>
+        </w:tabs>
+      </w:pPr>
+    </w:p>
+    <w:p>
+      <w:pPr>
+        <w:pStyle w:val="ListParagraph"/>
+        <w:tabs>
+          <w:tab w:val="left" w:pos="1760"/>
+        </w:tabs>
+      </w:pPr>
+    </w:p>
+    <w:p>
+      <w:pPr>
+        <w:pStyle w:val="ListParagraph"/>
+        <w:tabs>
+          <w:tab w:val="left" w:pos="1760"/>
+        </w:tabs>
+      </w:pPr>
+    </w:p>
+    <w:p>
+      <w:pPr>
+        <w:pStyle w:val="ListParagraph"/>
+        <w:tabs>
+          <w:tab w:val="left" w:pos="1760"/>
+        </w:tabs>
+      </w:pPr>
+    </w:p>
+    <w:p>
+      <w:pPr>
+        <w:pStyle w:val="ListParagraph"/>
+        <w:tabs>
+          <w:tab w:val="left" w:pos="1760"/>
+        </w:tabs>
+      </w:pPr>
+    </w:p>
+    <w:p>
+      <w:pPr>
+        <w:pStyle w:val="ListParagraph"/>
+        <w:numPr>
+          <w:ilvl w:val="0"/>
+          <w:numId w:val="3"/>
+        </w:numPr>
+        <w:tabs>
+          <w:tab w:val="left" w:pos="1760"/>
+        </w:tabs>
+      </w:pPr>
+      <w:r>
+        <w:t xml:space="preserve">Create controller </w:t>
+      </w:r>
+      <w:proofErr w:type="gramStart"/>
+      <w:r>
+        <w:t>and  inject</w:t>
+      </w:r>
+      <w:proofErr w:type="gramEnd"/>
+      <w:r>
+        <w:t xml:space="preserve"> </w:t>
+      </w:r>
+      <w:proofErr w:type="spellStart"/>
+      <w:r>
+        <w:t>mediatr</w:t>
+      </w:r>
+      <w:proofErr w:type="spellEnd"/>
+      <w:r>
+        <w:t xml:space="preserve"> and create end point check  </w:t>
+      </w:r>
+    </w:p>
+    <w:p>
+      <w:pPr>
+        <w:pStyle w:val="ListParagraph"/>
+        <w:tabs>
+          <w:tab w:val="left" w:pos="1760"/>
+        </w:tabs>
+      </w:pPr>
+      <w:r>
+        <w:drawing>
+          <wp:inline distT="0" distB="0" distL="0" distR="0" wp14:anchorId="6C7F5C9D" wp14:editId="2F1802F7">
+            <wp:extent cx="5943600" cy="2266950"/>
+            <wp:effectExtent l="0" t="0" r="0" b="0"/>
+            <wp:docPr id="895235391" name="Picture 1"/>
+            <wp:cNvGraphicFramePr>
+              <a:graphicFrameLocks xmlns:a="http://schemas.openxmlformats.org/drawingml/2006/main" noChangeAspect="1"/>
+            </wp:cNvGraphicFramePr>
+            <a:graphic xmlns:a="http://schemas.openxmlformats.org/drawingml/2006/main">
+              <a:graphicData uri="http://schemas.openxmlformats.org/drawingml/2006/picture">
+                <pic:pic xmlns:pic="http://schemas.openxmlformats.org/drawingml/2006/picture">
+                  <pic:nvPicPr>
+                    <pic:cNvPr id="895235391" name=""/>
+                    <pic:cNvPicPr/>
+                  </pic:nvPicPr>
+                  <pic:blipFill>
+                    <a:blip r:embed="rId16"/>
+                    <a:stretch>
+                      <a:fillRect/>
+                    </a:stretch>
+                  </pic:blipFill>
+                  <pic:spPr>
+                    <a:xfrm>
+                      <a:off x="0" y="0"/>
+                      <a:ext cx="5943600" cy="2266950"/>
+                    </a:xfrm>
+                    <a:prstGeom prst="rect">
+                      <a:avLst/>
+                    </a:prstGeom>
+                  </pic:spPr>
+                </pic:pic>
+              </a:graphicData>
+            </a:graphic>
+          </wp:inline>
+        </w:drawing>
+      </w:r>
+    </w:p>
+    <w:p/>
+    <w:p/>
+    <w:p>
+      <w:pPr>
+        <w:pStyle w:val="ListParagraph"/>
+        <w:numPr>
+          <w:ilvl w:val="0"/>
+          <w:numId w:val="3"/>
+        </w:numPr>
+        <w:tabs>
+          <w:tab w:val="left" w:pos="1170"/>
+        </w:tabs>
+      </w:pPr>
+      <w:r>
+        <w:t xml:space="preserve">Adding </w:t>
+      </w:r>
+      <w:proofErr w:type="spellStart"/>
+      <w:r>
+        <w:t>ef</w:t>
+      </w:r>
+      <w:proofErr w:type="spellEnd"/>
+      <w:r>
+        <w:t xml:space="preserve"> core and setting up domain layer </w:t>
+      </w:r>
+      <w:proofErr w:type="spellStart"/>
+      <w:r>
+        <w:t>etc</w:t>
+      </w:r>
+      <w:proofErr w:type="spellEnd"/>
+      <w:r>
+        <w:t xml:space="preserve"> check </w:t>
+      </w:r>
+      <w:r>
+        <w:rPr>
+          <w:b/>
+          <w:bCs/>
+        </w:rPr>
+        <w:t>commi</w:t>
+      </w:r>
+      <w:r>
+        <w:rPr>
+          <w:b/>
+          <w:bCs/>
+        </w:rPr>
+        <w:t>t</w:t>
+      </w:r>
+      <w:r>
+        <w:rPr>
+          <w:b/>
+          <w:bCs/>
+        </w:rPr>
+        <w:t>3</w:t>
+      </w:r>
+      <w:r>
+        <w:t xml:space="preserve"> for details</w:t>
+      </w:r>
+    </w:p>
+    <w:p>
+      <w:pPr>
+        <w:pStyle w:val="ListParagraph"/>
+        <w:tabs>
+          <w:tab w:val="left" w:pos="1170"/>
+        </w:tabs>
+      </w:pPr>
+      <w:r>
+        <w:drawing>
+          <wp:inline distT="0" distB="0" distL="0" distR="0" wp14:anchorId="6D8FD08B" wp14:editId="79EAE096">
+            <wp:extent cx="5943600" cy="4508500"/>
+            <wp:effectExtent l="0" t="0" r="0" b="6350"/>
+            <wp:docPr id="915259738" name="Picture 1"/>
+            <wp:cNvGraphicFramePr>
+              <a:graphicFrameLocks xmlns:a="http://schemas.openxmlformats.org/drawingml/2006/main" noChangeAspect="1"/>
+            </wp:cNvGraphicFramePr>
+            <a:graphic xmlns:a="http://schemas.openxmlformats.org/drawingml/2006/main">
+              <a:graphicData uri="http://schemas.openxmlformats.org/drawingml/2006/picture">
+                <pic:pic xmlns:pic="http://schemas.openxmlformats.org/drawingml/2006/picture">
+                  <pic:nvPicPr>
+                    <pic:cNvPr id="915259738" name=""/>
+                    <pic:cNvPicPr/>
+                  </pic:nvPicPr>
+                  <pic:blipFill>
+                    <a:blip r:embed="rId17"/>
+                    <a:stretch>
+                      <a:fillRect/>
+                    </a:stretch>
+                  </pic:blipFill>
+                  <pic:spPr>
+                    <a:xfrm>
+                      <a:off x="0" y="0"/>
+                      <a:ext cx="5943600" cy="4508500"/>
+                    </a:xfrm>
+                    <a:prstGeom prst="rect">
+                      <a:avLst/>
+                    </a:prstGeom>
+                  </pic:spPr>
+                </pic:pic>
+              </a:graphicData>
+            </a:graphic>
+          </wp:inline>
+        </w:drawing>
+      </w:r>
+    </w:p>
+    <w:p>
+      <w:pPr>
+        <w:pStyle w:val="ListParagraph"/>
+        <w:tabs>
+          <w:tab w:val="left" w:pos="1170"/>
         </w:tabs>
       </w:pPr>
     </w:p>
@@ -767,6 +1169,56 @@
     </w:sectPr>
   </w:body>
 </w:document>
+</file>
+
+<file path=word/endnotes.xml><?xml version="1.0" encoding="utf-8"?>
+<w:endnotes xmlns:wpc="http://schemas.microsoft.com/office/word/2010/wordprocessingCanvas" xmlns:cx="http://schemas.microsoft.com/office/drawing/2014/chartex" xmlns:cx1="http://schemas.microsoft.com/office/drawing/2015/9/8/chartex" xmlns:cx2="http://schemas.microsoft.com/office/drawing/2015/10/21/chartex" xmlns:cx3="http://schemas.microsoft.com/office/drawing/2016/5/9/chartex" xmlns:cx4="http://schemas.microsoft.com/office/drawing/2016/5/10/chartex" xmlns:cx5="http://schemas.microsoft.com/office/drawing/2016/5/11/chartex" xmlns:cx6="http://schemas.microsoft.com/office/drawing/2016/5/12/chartex" xmlns:cx7="http://schemas.microsoft.com/office/drawing/2016/5/13/chartex" xmlns:cx8="http://schemas.microsoft.com/office/drawing/2016/5/14/chartex" xmlns:mc="http://schemas.openxmlformats.org/markup-compatibility/2006" xmlns:aink="http://schemas.microsoft.com/office/drawing/2016/ink" xmlns:am3d="http://schemas.microsoft.com/office/drawing/2017/model3d" xmlns:o="urn:schemas-microsoft-com:office:office" xmlns:oel="http://schemas.microsoft.com/office/2019/extlst" xmlns:r="http://schemas.openxmlformats.org/officeDocument/2006/relationships" xmlns:m="http://schemas.openxmlformats.org/officeDocument/2006/math" xmlns:v="urn:schemas-microsoft-com:vml" xmlns:wp14="http://schemas.microsoft.com/office/word/2010/wordprocessingDrawing" xmlns:wp="http://schemas.openxmlformats.org/drawingml/2006/wordprocessingDrawing" xmlns:w10="urn:schemas-microsoft-com:office:word" xmlns:w="http://schemas.openxmlformats.org/wordprocessingml/2006/main" xmlns:w14="http://schemas.microsoft.com/office/word/2010/wordml" xmlns:w15="http://schemas.microsoft.com/office/word/2012/wordml" xmlns:w16cex="http://schemas.microsoft.com/office/word/2018/wordml/cex" xmlns:w16cid="http://schemas.microsoft.com/office/word/2016/wordml/cid" xmlns:w16="http://schemas.microsoft.com/office/word/2018/wordml" xmlns:w16du="http://schemas.microsoft.com/office/word/2023/wordml/word16du" xmlns:w16sdtdh="http://schemas.microsoft.com/office/word/2020/wordml/sdtdatahash" xmlns:w16sdtfl="http://schemas.microsoft.com/office/word/2024/wordml/sdtformatlock" xmlns:w16se="http://schemas.microsoft.com/office/word/2015/wordml/symex" xmlns:wpg="http://schemas.microsoft.com/office/word/2010/wordprocessingGroup" xmlns:wpi="http://schemas.microsoft.com/office/word/2010/wordprocessingInk" xmlns:wne="http://schemas.microsoft.com/office/word/2006/wordml" xmlns:wps="http://schemas.microsoft.com/office/word/2010/wordprocessingShape" mc:Ignorable="w14 w15 w16se w16cid w16 w16cex w16sdtdh w16sdtfl w16du wp14">
+  <w:endnote w:type="separator" w:id="-1">
+    <w:p>
+      <w:pPr>
+        <w:spacing w:after="0" w:line="240" w:lineRule="auto"/>
+      </w:pPr>
+      <w:r>
+        <w:separator/>
+      </w:r>
+    </w:p>
+  </w:endnote>
+  <w:endnote w:type="continuationSeparator" w:id="0">
+    <w:p>
+      <w:pPr>
+        <w:spacing w:after="0" w:line="240" w:lineRule="auto"/>
+      </w:pPr>
+      <w:r>
+        <w:continuationSeparator/>
+      </w:r>
+    </w:p>
+  </w:endnote>
+</w:endnotes>
+</file>
+
+<file path=word/footnotes.xml><?xml version="1.0" encoding="utf-8"?>
+<w:footnotes xmlns:wpc="http://schemas.microsoft.com/office/word/2010/wordprocessingCanvas" xmlns:cx="http://schemas.microsoft.com/office/drawing/2014/chartex" xmlns:cx1="http://schemas.microsoft.com/office/drawing/2015/9/8/chartex" xmlns:cx2="http://schemas.microsoft.com/office/drawing/2015/10/21/chartex" xmlns:cx3="http://schemas.microsoft.com/office/drawing/2016/5/9/chartex" xmlns:cx4="http://schemas.microsoft.com/office/drawing/2016/5/10/chartex" xmlns:cx5="http://schemas.microsoft.com/office/drawing/2016/5/11/chartex" xmlns:cx6="http://schemas.microsoft.com/office/drawing/2016/5/12/chartex" xmlns:cx7="http://schemas.microsoft.com/office/drawing/2016/5/13/chartex" xmlns:cx8="http://schemas.microsoft.com/office/drawing/2016/5/14/chartex" xmlns:mc="http://schemas.openxmlformats.org/markup-compatibility/2006" xmlns:aink="http://schemas.microsoft.com/office/drawing/2016/ink" xmlns:am3d="http://schemas.microsoft.com/office/drawing/2017/model3d" xmlns:o="urn:schemas-microsoft-com:office:office" xmlns:oel="http://schemas.microsoft.com/office/2019/extlst" xmlns:r="http://schemas.openxmlformats.org/officeDocument/2006/relationships" xmlns:m="http://schemas.openxmlformats.org/officeDocument/2006/math" xmlns:v="urn:schemas-microsoft-com:vml" xmlns:wp14="http://schemas.microsoft.com/office/word/2010/wordprocessingDrawing" xmlns:wp="http://schemas.openxmlformats.org/drawingml/2006/wordprocessingDrawing" xmlns:w10="urn:schemas-microsoft-com:office:word" xmlns:w="http://schemas.openxmlformats.org/wordprocessingml/2006/main" xmlns:w14="http://schemas.microsoft.com/office/word/2010/wordml" xmlns:w15="http://schemas.microsoft.com/office/word/2012/wordml" xmlns:w16cex="http://schemas.microsoft.com/office/word/2018/wordml/cex" xmlns:w16cid="http://schemas.microsoft.com/office/word/2016/wordml/cid" xmlns:w16="http://schemas.microsoft.com/office/word/2018/wordml" xmlns:w16du="http://schemas.microsoft.com/office/word/2023/wordml/word16du" xmlns:w16sdtdh="http://schemas.microsoft.com/office/word/2020/wordml/sdtdatahash" xmlns:w16sdtfl="http://schemas.microsoft.com/office/word/2024/wordml/sdtformatlock" xmlns:w16se="http://schemas.microsoft.com/office/word/2015/wordml/symex" xmlns:wpg="http://schemas.microsoft.com/office/word/2010/wordprocessingGroup" xmlns:wpi="http://schemas.microsoft.com/office/word/2010/wordprocessingInk" xmlns:wne="http://schemas.microsoft.com/office/word/2006/wordml" xmlns:wps="http://schemas.microsoft.com/office/word/2010/wordprocessingShape" mc:Ignorable="w14 w15 w16se w16cid w16 w16cex w16sdtdh w16sdtfl w16du wp14">
+  <w:footnote w:type="separator" w:id="-1">
+    <w:p>
+      <w:pPr>
+        <w:spacing w:after="0" w:line="240" w:lineRule="auto"/>
+      </w:pPr>
+      <w:r>
+        <w:separator/>
+      </w:r>
+    </w:p>
+  </w:footnote>
+  <w:footnote w:type="continuationSeparator" w:id="0">
+    <w:p>
+      <w:pPr>
+        <w:spacing w:after="0" w:line="240" w:lineRule="auto"/>
+      </w:pPr>
+      <w:r>
+        <w:continuationSeparator/>
+      </w:r>
+    </w:p>
+  </w:footnote>
+</w:footnotes>
 </file>
 
 <file path=word/numbering.xml><?xml version="1.0" encoding="utf-8"?>
@@ -2381,6 +2833,50 @@
       <w:spacing w:val="5"/>
     </w:rPr>
   </w:style>
+  <w:style w:type="paragraph" w:styleId="Header">
+    <w:name w:val="header"/>
+    <w:basedOn w:val="Normal"/>
+    <w:link w:val="HeaderChar"/>
+    <w:uiPriority w:val="99"/>
+    <w:unhideWhenUsed/>
+    <w:rsid w:val="00321BC4"/>
+    <w:pPr>
+      <w:tabs>
+        <w:tab w:val="center" w:pos="4680"/>
+        <w:tab w:val="right" w:pos="9360"/>
+      </w:tabs>
+      <w:spacing w:after="0" w:line="240" w:lineRule="auto"/>
+    </w:pPr>
+  </w:style>
+  <w:style w:type="character" w:customStyle="1" w:styleId="HeaderChar">
+    <w:name w:val="Header Char"/>
+    <w:basedOn w:val="DefaultParagraphFont"/>
+    <w:link w:val="Header"/>
+    <w:uiPriority w:val="99"/>
+    <w:rsid w:val="00321BC4"/>
+  </w:style>
+  <w:style w:type="paragraph" w:styleId="Footer">
+    <w:name w:val="footer"/>
+    <w:basedOn w:val="Normal"/>
+    <w:link w:val="FooterChar"/>
+    <w:uiPriority w:val="99"/>
+    <w:unhideWhenUsed/>
+    <w:rsid w:val="00321BC4"/>
+    <w:pPr>
+      <w:tabs>
+        <w:tab w:val="center" w:pos="4680"/>
+        <w:tab w:val="right" w:pos="9360"/>
+      </w:tabs>
+      <w:spacing w:after="0" w:line="240" w:lineRule="auto"/>
+    </w:pPr>
+  </w:style>
+  <w:style w:type="character" w:customStyle="1" w:styleId="FooterChar">
+    <w:name w:val="Footer Char"/>
+    <w:basedOn w:val="DefaultParagraphFont"/>
+    <w:link w:val="Footer"/>
+    <w:uiPriority w:val="99"/>
+    <w:rsid w:val="00321BC4"/>
+  </w:style>
 </w:styles>
 </file>
 

</xml_diff>